<commit_message>
modify make puzzle figure
</commit_message>
<xml_diff>
--- a/보고서/HIDATO_final.docx
+++ b/보고서/HIDATO_final.docx
@@ -1,6 +1,6 @@
 
 <file path=word/document.xml><?xml version="1.0" encoding="utf-8"?>
-<w:document xmlns:wpc="http://schemas.microsoft.com/office/word/2010/wordprocessingCanvas" xmlns:cx="http://schemas.microsoft.com/office/drawing/2014/chartex" xmlns:cx1="http://schemas.microsoft.com/office/drawing/2015/9/8/chartex" xmlns:cx2="http://schemas.microsoft.com/office/drawing/2015/10/21/chartex" xmlns:cx3="http://schemas.microsoft.com/office/drawing/2016/5/9/chartex" xmlns:cx4="http://schemas.microsoft.com/office/drawing/2016/5/10/chartex" xmlns:cx5="http://schemas.microsoft.com/office/drawing/2016/5/11/chartex" xmlns:cx6="http://schemas.microsoft.com/office/drawing/2016/5/12/chartex" xmlns:cx7="http://schemas.microsoft.com/office/drawing/2016/5/13/chartex" xmlns:cx8="http://schemas.microsoft.com/office/drawing/2016/5/14/chartex" xmlns:mc="http://schemas.openxmlformats.org/markup-compatibility/2006" xmlns:aink="http://schemas.microsoft.com/office/drawing/2016/ink" xmlns:am3d="http://schemas.microsoft.com/office/drawing/2017/model3d" xmlns:o="urn:schemas-microsoft-com:office:office" xmlns:r="http://schemas.openxmlformats.org/officeDocument/2006/relationships" xmlns:m="http://schemas.openxmlformats.org/officeDocument/2006/math" xmlns:v="urn:schemas-microsoft-com:vml" xmlns:wp14="http://schemas.microsoft.com/office/word/2010/wordprocessingDrawing" xmlns:wp="http://schemas.openxmlformats.org/drawingml/2006/wordprocessingDrawing" xmlns:w10="urn:schemas-microsoft-com:office:word" xmlns:w="http://schemas.openxmlformats.org/wordprocessingml/2006/main" xmlns:w14="http://schemas.microsoft.com/office/word/2010/wordml" xmlns:w15="http://schemas.microsoft.com/office/word/2012/wordml" xmlns:w16cid="http://schemas.microsoft.com/office/word/2016/wordml/cid" xmlns:w16se="http://schemas.microsoft.com/office/word/2015/wordml/symex" xmlns:wpg="http://schemas.microsoft.com/office/word/2010/wordprocessingGroup" xmlns:wpi="http://schemas.microsoft.com/office/word/2010/wordprocessingInk" xmlns:wne="http://schemas.microsoft.com/office/word/2006/wordml" xmlns:wps="http://schemas.microsoft.com/office/word/2010/wordprocessingShape" mc:Ignorable="w14 w15 w16se w16cid wp14">
+<w:document xmlns:wpc="http://schemas.microsoft.com/office/word/2010/wordprocessingCanvas" xmlns:cx="http://schemas.microsoft.com/office/drawing/2014/chartex" xmlns:mc="http://schemas.openxmlformats.org/markup-compatibility/2006" xmlns:o="urn:schemas-microsoft-com:office:office" xmlns:r="http://schemas.openxmlformats.org/officeDocument/2006/relationships" xmlns:m="http://schemas.openxmlformats.org/officeDocument/2006/math" xmlns:v="urn:schemas-microsoft-com:vml" xmlns:wp14="http://schemas.microsoft.com/office/word/2010/wordprocessingDrawing" xmlns:wp="http://schemas.openxmlformats.org/drawingml/2006/wordprocessingDrawing" xmlns:w10="urn:schemas-microsoft-com:office:word" xmlns:w="http://schemas.openxmlformats.org/wordprocessingml/2006/main" xmlns:w14="http://schemas.microsoft.com/office/word/2010/wordml" xmlns:w15="http://schemas.microsoft.com/office/word/2012/wordml" xmlns:w16se="http://schemas.microsoft.com/office/word/2015/wordml/symex" xmlns:wpg="http://schemas.microsoft.com/office/word/2010/wordprocessingGroup" xmlns:wpi="http://schemas.microsoft.com/office/word/2010/wordprocessingInk" xmlns:wne="http://schemas.microsoft.com/office/word/2006/wordml" xmlns:wps="http://schemas.microsoft.com/office/word/2010/wordprocessingShape" mc:Ignorable="w14 w15 w16se wp14">
   <w:body>
     <w:p>
       <w:pPr>
@@ -1761,15 +1761,8 @@
         </w:rPr>
         <w:t>수정</w:t>
       </w:r>
-      <w:bookmarkStart w:id="2" w:name="_GoBack"/>
-      <w:bookmarkEnd w:id="2"/>
-    </w:p>
-    <w:p>
-      <w:pPr>
-        <w:rPr>
-          <w:rFonts w:hint="eastAsia"/>
-        </w:rPr>
-      </w:pPr>
+    </w:p>
+    <w:p>
       <w:r>
         <w:t xml:space="preserve">- </w:t>
       </w:r>
@@ -1896,7 +1889,7 @@
           <w:szCs w:val="28"/>
         </w:rPr>
       </w:pPr>
-      <w:bookmarkStart w:id="3" w:name="_Toc532514743"/>
+      <w:bookmarkStart w:id="2" w:name="_Toc532514743"/>
       <w:r>
         <w:rPr>
           <w:rFonts w:hint="eastAsia"/>
@@ -1906,7 +1899,7 @@
         </w:rPr>
         <w:t>프로젝트 진행상황</w:t>
       </w:r>
-      <w:bookmarkEnd w:id="3"/>
+      <w:bookmarkEnd w:id="2"/>
     </w:p>
     <w:tbl>
       <w:tblPr>
@@ -2474,7 +2467,7 @@
           <w:szCs w:val="36"/>
         </w:rPr>
       </w:pPr>
-      <w:bookmarkStart w:id="4" w:name="_Toc532514744"/>
+      <w:bookmarkStart w:id="3" w:name="_Toc532514744"/>
       <w:r>
         <w:rPr>
           <w:rFonts w:hint="eastAsia"/>
@@ -2485,7 +2478,7 @@
         <w:lastRenderedPageBreak/>
         <w:t>프로젝트 구성</w:t>
       </w:r>
-      <w:bookmarkEnd w:id="4"/>
+      <w:bookmarkEnd w:id="3"/>
     </w:p>
     <w:p>
       <w:r>
@@ -2567,7 +2560,7 @@
           <w:szCs w:val="36"/>
         </w:rPr>
       </w:pPr>
-      <w:bookmarkStart w:id="5" w:name="_Toc532514745"/>
+      <w:bookmarkStart w:id="4" w:name="_Toc532514745"/>
       <w:r>
         <w:rPr>
           <w:rFonts w:hint="eastAsia"/>
@@ -2578,7 +2571,7 @@
         <w:lastRenderedPageBreak/>
         <w:t>클래스 구조 및 세부설명</w:t>
       </w:r>
-      <w:bookmarkEnd w:id="5"/>
+      <w:bookmarkEnd w:id="4"/>
     </w:p>
     <w:p>
       <w:pPr>
@@ -2590,7 +2583,7 @@
           <w:szCs w:val="28"/>
         </w:rPr>
       </w:pPr>
-      <w:bookmarkStart w:id="6" w:name="_Toc532514746"/>
+      <w:bookmarkStart w:id="5" w:name="_Toc532514746"/>
       <w:r>
         <w:rPr>
           <w:rFonts w:hint="eastAsia"/>
@@ -2608,7 +2601,7 @@
         </w:rPr>
         <w:t>1. GENERATOR</w:t>
       </w:r>
-      <w:bookmarkEnd w:id="6"/>
+      <w:bookmarkEnd w:id="5"/>
     </w:p>
     <w:p>
       <w:pPr>
@@ -2732,7 +2725,7 @@
           <w:szCs w:val="24"/>
         </w:rPr>
       </w:pPr>
-      <w:bookmarkStart w:id="7" w:name="_Toc532514747"/>
+      <w:bookmarkStart w:id="6" w:name="_Toc532514747"/>
       <w:r>
         <w:rPr>
           <w:sz w:val="24"/>
@@ -2740,7 +2733,7 @@
         </w:rPr>
         <w:t>3.1.1. GeneratorManager</w:t>
       </w:r>
-      <w:bookmarkEnd w:id="7"/>
+      <w:bookmarkEnd w:id="6"/>
     </w:p>
     <w:p>
       <w:r>
@@ -2807,7 +2800,7 @@
           <w:szCs w:val="24"/>
         </w:rPr>
       </w:pPr>
-      <w:bookmarkStart w:id="8" w:name="_Toc532514748"/>
+      <w:bookmarkStart w:id="7" w:name="_Toc532514748"/>
       <w:r>
         <w:rPr>
           <w:rFonts w:hint="eastAsia"/>
@@ -2823,7 +2816,7 @@
         </w:rPr>
         <w:t>HidatoGenerator</w:t>
       </w:r>
-      <w:bookmarkEnd w:id="8"/>
+      <w:bookmarkEnd w:id="7"/>
     </w:p>
     <w:p>
       <w:r>
@@ -3088,6 +3081,8 @@
         <w:pStyle w:val="a5"/>
         <w:ind w:left="760"/>
       </w:pPr>
+      <w:bookmarkStart w:id="8" w:name="_GoBack"/>
+      <w:bookmarkEnd w:id="8"/>
     </w:p>
     <w:p>
       <w:pPr>
@@ -3097,25 +3092,30 @@
           <w:numId w:val="16"/>
         </w:numPr>
         <w:ind w:leftChars="0" w:firstLineChars="0"/>
-      </w:pPr>
-      <w:r>
-        <w:rPr>
-          <w:rFonts w:hint="eastAsia"/>
+        <w:rPr>
+          <w:rFonts w:hint="eastAsia"/>
+        </w:rPr>
+      </w:pPr>
+      <w:proofErr w:type="spellStart"/>
+      <w:r>
+        <w:rPr>
+          <w:rFonts w:hint="eastAsia"/>
+        </w:rPr>
+        <w:t>makePuzzle</w:t>
+      </w:r>
+      <w:proofErr w:type="spellEnd"/>
+      <w:r>
+        <w:br/>
+      </w:r>
+      <w:r>
+        <w:rPr>
           <w:noProof/>
         </w:rPr>
         <w:drawing>
-          <wp:anchor distT="0" distB="0" distL="114300" distR="114300" simplePos="0" relativeHeight="251664384" behindDoc="0" locked="0" layoutInCell="1" allowOverlap="1">
-            <wp:simplePos x="0" y="0"/>
-            <wp:positionH relativeFrom="column">
-              <wp:posOffset>736600</wp:posOffset>
-            </wp:positionH>
-            <wp:positionV relativeFrom="paragraph">
-              <wp:posOffset>2837815</wp:posOffset>
-            </wp:positionV>
-            <wp:extent cx="4267835" cy="946150"/>
-            <wp:effectExtent l="0" t="0" r="0" b="6350"/>
-            <wp:wrapTopAndBottom/>
-            <wp:docPr id="18" name="그림 18"/>
+          <wp:inline distT="0" distB="0" distL="0" distR="0" wp14:anchorId="327F8293" wp14:editId="60C0FE05">
+            <wp:extent cx="3832374" cy="2396836"/>
+            <wp:effectExtent l="0" t="0" r="0" b="3810"/>
+            <wp:docPr id="1" name="그림 1"/>
             <wp:cNvGraphicFramePr>
               <a:graphicFrameLocks xmlns:a="http://schemas.openxmlformats.org/drawingml/2006/main" noChangeAspect="1"/>
             </wp:cNvGraphicFramePr>
@@ -3123,67 +3123,42 @@
               <a:graphicData uri="http://schemas.openxmlformats.org/drawingml/2006/picture">
                 <pic:pic xmlns:pic="http://schemas.openxmlformats.org/drawingml/2006/picture">
                   <pic:nvPicPr>
-                    <pic:cNvPr id="0" name="Picture 10"/>
-                    <pic:cNvPicPr>
-                      <a:picLocks noChangeAspect="1" noChangeArrowheads="1"/>
-                    </pic:cNvPicPr>
+                    <pic:cNvPr id="1" name=""/>
+                    <pic:cNvPicPr/>
                   </pic:nvPicPr>
                   <pic:blipFill>
-                    <a:blip r:embed="rId10">
-                      <a:extLst>
-                        <a:ext uri="{28A0092B-C50C-407E-A947-70E740481C1C}">
-                          <a14:useLocalDpi xmlns:a14="http://schemas.microsoft.com/office/drawing/2010/main" val="0"/>
-                        </a:ext>
-                      </a:extLst>
-                    </a:blip>
-                    <a:srcRect/>
+                    <a:blip r:embed="rId10"/>
                     <a:stretch>
                       <a:fillRect/>
                     </a:stretch>
                   </pic:blipFill>
-                  <pic:spPr bwMode="auto">
+                  <pic:spPr>
                     <a:xfrm>
                       <a:off x="0" y="0"/>
-                      <a:ext cx="4267835" cy="946150"/>
+                      <a:ext cx="3881780" cy="2427735"/>
                     </a:xfrm>
                     <a:prstGeom prst="rect">
                       <a:avLst/>
                     </a:prstGeom>
-                    <a:noFill/>
-                    <a:ln>
-                      <a:noFill/>
-                    </a:ln>
                   </pic:spPr>
                 </pic:pic>
               </a:graphicData>
             </a:graphic>
-            <wp14:sizeRelH relativeFrom="margin">
-              <wp14:pctWidth>0</wp14:pctWidth>
-            </wp14:sizeRelH>
-            <wp14:sizeRelV relativeFrom="margin">
-              <wp14:pctHeight>0</wp14:pctHeight>
-            </wp14:sizeRelV>
-          </wp:anchor>
+          </wp:inline>
         </w:drawing>
       </w:r>
       <w:r>
-        <w:rPr>
-          <w:rFonts w:hint="eastAsia"/>
+        <w:t xml:space="preserve">    </w:t>
+      </w:r>
+      <w:r>
+        <w:rPr>
           <w:noProof/>
         </w:rPr>
         <w:drawing>
-          <wp:anchor distT="0" distB="0" distL="114300" distR="114300" simplePos="0" relativeHeight="251662336" behindDoc="0" locked="0" layoutInCell="1" allowOverlap="1">
-            <wp:simplePos x="0" y="0"/>
-            <wp:positionH relativeFrom="column">
-              <wp:posOffset>635000</wp:posOffset>
-            </wp:positionH>
-            <wp:positionV relativeFrom="paragraph">
-              <wp:posOffset>412115</wp:posOffset>
-            </wp:positionV>
-            <wp:extent cx="4197350" cy="2425700"/>
+          <wp:inline distT="0" distB="0" distL="0" distR="0" wp14:anchorId="2F2127DF" wp14:editId="26036C68">
+            <wp:extent cx="3124200" cy="781050"/>
             <wp:effectExtent l="0" t="0" r="0" b="0"/>
-            <wp:wrapTopAndBottom/>
-            <wp:docPr id="16" name="그림 16"/>
+            <wp:docPr id="5" name="그림 5"/>
             <wp:cNvGraphicFramePr>
               <a:graphicFrameLocks xmlns:a="http://schemas.openxmlformats.org/drawingml/2006/main" noChangeAspect="1"/>
             </wp:cNvGraphicFramePr>
@@ -3191,57 +3166,31 @@
               <a:graphicData uri="http://schemas.openxmlformats.org/drawingml/2006/picture">
                 <pic:pic xmlns:pic="http://schemas.openxmlformats.org/drawingml/2006/picture">
                   <pic:nvPicPr>
-                    <pic:cNvPr id="0" name="Picture 8"/>
-                    <pic:cNvPicPr>
-                      <a:picLocks noChangeAspect="1" noChangeArrowheads="1"/>
-                    </pic:cNvPicPr>
+                    <pic:cNvPr id="1" name=""/>
+                    <pic:cNvPicPr/>
                   </pic:nvPicPr>
-                  <pic:blipFill rotWithShape="1">
-                    <a:blip r:embed="rId11">
-                      <a:extLst>
-                        <a:ext uri="{28A0092B-C50C-407E-A947-70E740481C1C}">
-                          <a14:useLocalDpi xmlns:a14="http://schemas.microsoft.com/office/drawing/2010/main" val="0"/>
-                        </a:ext>
-                      </a:extLst>
-                    </a:blip>
-                    <a:srcRect t="8393"/>
-                    <a:stretch/>
+                  <pic:blipFill>
+                    <a:blip r:embed="rId11"/>
+                    <a:stretch>
+                      <a:fillRect/>
+                    </a:stretch>
                   </pic:blipFill>
-                  <pic:spPr bwMode="auto">
+                  <pic:spPr>
                     <a:xfrm>
                       <a:off x="0" y="0"/>
-                      <a:ext cx="4197350" cy="2425700"/>
+                      <a:ext cx="3124200" cy="781050"/>
                     </a:xfrm>
                     <a:prstGeom prst="rect">
                       <a:avLst/>
                     </a:prstGeom>
-                    <a:noFill/>
-                    <a:ln>
-                      <a:noFill/>
-                    </a:ln>
-                    <a:extLst>
-                      <a:ext uri="{53640926-AAD7-44D8-BBD7-CCE9431645EC}">
-                        <a14:shadowObscured xmlns:a14="http://schemas.microsoft.com/office/drawing/2010/main"/>
-                      </a:ext>
-                    </a:extLst>
                   </pic:spPr>
                 </pic:pic>
               </a:graphicData>
             </a:graphic>
-            <wp14:sizeRelV relativeFrom="margin">
-              <wp14:pctHeight>0</wp14:pctHeight>
-            </wp14:sizeRelV>
-          </wp:anchor>
+          </wp:inline>
         </w:drawing>
       </w:r>
-      <w:r>
-        <w:rPr>
-          <w:rFonts w:hint="eastAsia"/>
-        </w:rPr>
-        <w:t>makePuzzle</w:t>
-      </w:r>
-    </w:p>
-    <w:p/>
+    </w:p>
     <w:p>
       <w:pPr>
         <w:pStyle w:val="a5"/>
@@ -3317,7 +3266,6 @@
         <w:rPr>
           <w:rFonts w:hint="eastAsia"/>
         </w:rPr>
-        <w:lastRenderedPageBreak/>
         <w:t xml:space="preserve">숫자가 배정되지 않은 빈칸으로 이동한 경우, 현재 넣을 숫자인 </w:t>
       </w:r>
       <w:r>
@@ -3351,6 +3299,7 @@
         <w:rPr>
           <w:rFonts w:hint="eastAsia"/>
         </w:rPr>
+        <w:lastRenderedPageBreak/>
         <w:t>o</w:t>
       </w:r>
       <w:r>
@@ -3934,7 +3883,7 @@
           </mc:Choice>
           <mc:Fallback>
             <w:pict>
-              <v:group w14:anchorId="2B246C29" id="그룹 8" o:spid="_x0000_s1026" style="position:absolute;left:0;text-align:left;margin-left:400.1pt;margin-top:17pt;width:451.3pt;height:225.55pt;z-index:251656192;mso-position-horizontal:right;mso-position-horizontal-relative:margin;mso-width-relative:margin;mso-height-relative:margin" coordsize="112678,51281" o:gfxdata="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">
+              <v:group w14:anchorId="6A0A4548" id="그룹 8" o:spid="_x0000_s1026" style="position:absolute;left:0;text-align:left;margin-left:400.1pt;margin-top:17pt;width:451.3pt;height:225.55pt;z-index:251656192;mso-position-horizontal:right;mso-position-horizontal-relative:margin;mso-width-relative:margin;mso-height-relative:margin" coordsize="112678,51281" o:gfxdata="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">
                 <v:shapetype id="_x0000_t75" coordsize="21600,21600" o:spt="75" o:preferrelative="t" path="m@4@5l@4@11@9@11@9@5xe" filled="f" stroked="f">
                   <v:stroke joinstyle="miter"/>
                   <v:formulas>
@@ -3954,11 +3903,13 @@
                   <v:path o:extrusionok="f" gradientshapeok="t" o:connecttype="rect"/>
                   <o:lock v:ext="edit" aspectratio="t"/>
                 </v:shapetype>
-                <v:shape id="그림 69" o:spid="_x0000_s1027" type="#_x0000_t75" style="position:absolute;width:112678;height:50413;visibility:visible;mso-wrap-style:square" o:gfxdata="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">
+                <v:shape id="그림 69" o:spid="_x0000_s1027" type="#_x0000_t75" style="position:absolute;width:112678;height:50413;visibility:visible;mso-wrap-style:square" o:gfxdata="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">
                   <v:imagedata r:id="rId15" o:title="" croptop="15224f" cropbottom="2136f" cropleft="2837f" cropright="2130f"/>
+                  <v:path arrowok="t"/>
                 </v:shape>
-                <v:shape id="그림 70" o:spid="_x0000_s1028" type="#_x0000_t75" style="position:absolute;left:74768;top:24509;width:37910;height:26772;visibility:visible;mso-wrap-style:square" o:gfxdata="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">
+                <v:shape id="그림 70" o:spid="_x0000_s1028" type="#_x0000_t75" style="position:absolute;left:74768;top:24509;width:37910;height:26772;visibility:visible;mso-wrap-style:square" o:gfxdata="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">
                   <v:imagedata r:id="rId16" o:title="" croptop="18107f" cropbottom="21846f" cropleft="4307f" cropright="40851f"/>
+                  <v:path arrowok="t"/>
                 </v:shape>
                 <w10:wrap type="topAndBottom" anchorx="margin"/>
               </v:group>
@@ -6395,7 +6346,7 @@
 </file>
 
 <file path=word/numbering.xml><?xml version="1.0" encoding="utf-8"?>
-<w:numbering xmlns:wpc="http://schemas.microsoft.com/office/word/2010/wordprocessingCanvas" xmlns:cx="http://schemas.microsoft.com/office/drawing/2014/chartex" xmlns:cx1="http://schemas.microsoft.com/office/drawing/2015/9/8/chartex" xmlns:cx2="http://schemas.microsoft.com/office/drawing/2015/10/21/chartex" xmlns:cx3="http://schemas.microsoft.com/office/drawing/2016/5/9/chartex" xmlns:cx4="http://schemas.microsoft.com/office/drawing/2016/5/10/chartex" xmlns:cx5="http://schemas.microsoft.com/office/drawing/2016/5/11/chartex" xmlns:cx6="http://schemas.microsoft.com/office/drawing/2016/5/12/chartex" xmlns:cx7="http://schemas.microsoft.com/office/drawing/2016/5/13/chartex" xmlns:cx8="http://schemas.microsoft.com/office/drawing/2016/5/14/chartex" xmlns:mc="http://schemas.openxmlformats.org/markup-compatibility/2006" xmlns:aink="http://schemas.microsoft.com/office/drawing/2016/ink" xmlns:am3d="http://schemas.microsoft.com/office/drawing/2017/model3d" xmlns:o="urn:schemas-microsoft-com:office:office" xmlns:r="http://schemas.openxmlformats.org/officeDocument/2006/relationships" xmlns:m="http://schemas.openxmlformats.org/officeDocument/2006/math" xmlns:v="urn:schemas-microsoft-com:vml" xmlns:wp14="http://schemas.microsoft.com/office/word/2010/wordprocessingDrawing" xmlns:wp="http://schemas.openxmlformats.org/drawingml/2006/wordprocessingDrawing" xmlns:w10="urn:schemas-microsoft-com:office:word" xmlns:w="http://schemas.openxmlformats.org/wordprocessingml/2006/main" xmlns:w14="http://schemas.microsoft.com/office/word/2010/wordml" xmlns:w15="http://schemas.microsoft.com/office/word/2012/wordml" xmlns:w16cid="http://schemas.microsoft.com/office/word/2016/wordml/cid" xmlns:w16se="http://schemas.microsoft.com/office/word/2015/wordml/symex" xmlns:wpg="http://schemas.microsoft.com/office/word/2010/wordprocessingGroup" xmlns:wpi="http://schemas.microsoft.com/office/word/2010/wordprocessingInk" xmlns:wne="http://schemas.microsoft.com/office/word/2006/wordml" xmlns:wps="http://schemas.microsoft.com/office/word/2010/wordprocessingShape" mc:Ignorable="w14 w15 w16se w16cid wp14">
+<w:numbering xmlns:wpc="http://schemas.microsoft.com/office/word/2010/wordprocessingCanvas" xmlns:cx="http://schemas.microsoft.com/office/drawing/2014/chartex" xmlns:mc="http://schemas.openxmlformats.org/markup-compatibility/2006" xmlns:o="urn:schemas-microsoft-com:office:office" xmlns:r="http://schemas.openxmlformats.org/officeDocument/2006/relationships" xmlns:m="http://schemas.openxmlformats.org/officeDocument/2006/math" xmlns:v="urn:schemas-microsoft-com:vml" xmlns:wp14="http://schemas.microsoft.com/office/word/2010/wordprocessingDrawing" xmlns:wp="http://schemas.openxmlformats.org/drawingml/2006/wordprocessingDrawing" xmlns:w10="urn:schemas-microsoft-com:office:word" xmlns:w="http://schemas.openxmlformats.org/wordprocessingml/2006/main" xmlns:w14="http://schemas.microsoft.com/office/word/2010/wordml" xmlns:w15="http://schemas.microsoft.com/office/word/2012/wordml" xmlns:w16se="http://schemas.microsoft.com/office/word/2015/wordml/symex" xmlns:wpg="http://schemas.microsoft.com/office/word/2010/wordprocessingGroup" xmlns:wpi="http://schemas.microsoft.com/office/word/2010/wordprocessingInk" xmlns:wne="http://schemas.microsoft.com/office/word/2006/wordml" xmlns:wps="http://schemas.microsoft.com/office/word/2010/wordprocessingShape" mc:Ignorable="w14 w15 w16se wp14">
   <w:abstractNum w:abstractNumId="0" w15:restartNumberingAfterBreak="0">
     <w:nsid w:val="101E09DC"/>
     <w:multiLevelType w:val="multilevel"/>
@@ -8244,7 +8195,7 @@
 </file>
 
 <file path=word/styles.xml><?xml version="1.0" encoding="utf-8"?>
-<w:styles xmlns:mc="http://schemas.openxmlformats.org/markup-compatibility/2006" xmlns:r="http://schemas.openxmlformats.org/officeDocument/2006/relationships" xmlns:w="http://schemas.openxmlformats.org/wordprocessingml/2006/main" xmlns:w14="http://schemas.microsoft.com/office/word/2010/wordml" xmlns:w15="http://schemas.microsoft.com/office/word/2012/wordml" xmlns:w16cid="http://schemas.microsoft.com/office/word/2016/wordml/cid" xmlns:w16se="http://schemas.microsoft.com/office/word/2015/wordml/symex" mc:Ignorable="w14 w15 w16se w16cid">
+<w:styles xmlns:mc="http://schemas.openxmlformats.org/markup-compatibility/2006" xmlns:r="http://schemas.openxmlformats.org/officeDocument/2006/relationships" xmlns:w="http://schemas.openxmlformats.org/wordprocessingml/2006/main" xmlns:w14="http://schemas.microsoft.com/office/word/2010/wordml" xmlns:w15="http://schemas.microsoft.com/office/word/2012/wordml" xmlns:w16se="http://schemas.microsoft.com/office/word/2015/wordml/symex" mc:Ignorable="w14 w15 w16se">
   <w:docDefaults>
     <w:rPrDefault>
       <w:rPr>
@@ -8261,7 +8212,7 @@
       </w:pPr>
     </w:pPrDefault>
   </w:docDefaults>
-  <w:latentStyles w:defLockedState="0" w:defUIPriority="99" w:defSemiHidden="0" w:defUnhideWhenUsed="0" w:defQFormat="0" w:count="375">
+  <w:latentStyles w:defLockedState="0" w:defUIPriority="99" w:defSemiHidden="0" w:defUnhideWhenUsed="0" w:defQFormat="0" w:count="371">
     <w:lsdException w:name="Normal" w:uiPriority="0" w:qFormat="1"/>
     <w:lsdException w:name="heading 1" w:uiPriority="9" w:qFormat="1"/>
     <w:lsdException w:name="heading 2" w:semiHidden="1" w:uiPriority="9" w:unhideWhenUsed="1" w:qFormat="1"/>
@@ -8633,10 +8584,6 @@
     <w:lsdException w:name="List Table 5 Dark Accent 6" w:uiPriority="50"/>
     <w:lsdException w:name="List Table 6 Colorful Accent 6" w:uiPriority="51"/>
     <w:lsdException w:name="List Table 7 Colorful Accent 6" w:uiPriority="52"/>
-    <w:lsdException w:name="Mention" w:semiHidden="1" w:unhideWhenUsed="1"/>
-    <w:lsdException w:name="Smart Hyperlink" w:semiHidden="1" w:unhideWhenUsed="1"/>
-    <w:lsdException w:name="Hashtag" w:semiHidden="1" w:unhideWhenUsed="1"/>
-    <w:lsdException w:name="Unresolved Mention" w:semiHidden="1" w:unhideWhenUsed="1"/>
   </w:latentStyles>
   <w:style w:type="paragraph" w:default="1" w:styleId="a">
     <w:name w:val="Normal"/>
@@ -9222,7 +9169,7 @@
 </file>
 
 <file path=customXml/itemProps1.xml><?xml version="1.0" encoding="utf-8"?>
-<ds:datastoreItem xmlns:ds="http://schemas.openxmlformats.org/officeDocument/2006/customXml" ds:itemID="{A0BACDC7-4B73-4422-8934-827ABBC3A6C9}">
+<ds:datastoreItem xmlns:ds="http://schemas.openxmlformats.org/officeDocument/2006/customXml" ds:itemID="{295F051B-B252-404A-B4EA-ABCA0CC13366}">
   <ds:schemaRefs>
     <ds:schemaRef ds:uri="http://schemas.openxmlformats.org/officeDocument/2006/bibliography"/>
   </ds:schemaRefs>

</xml_diff>